<commit_message>
Assignment #1 added - flask app that allows you to make updates to a student table in a sqlite3 database
</commit_message>
<xml_diff>
--- a/LAB #2/AIDI 2004 - Lab #2 - Melissa Yee 100729644.docx
+++ b/LAB #2/AIDI 2004 - Lab #2 - Melissa Yee 100729644.docx
@@ -799,6 +799,9 @@
         </mc:AlternateContent>
       </w:r>
       <w:r>
+        <w:rPr>
+          <w:noProof/>
+        </w:rPr>
         <w:drawing>
           <wp:inline distT="0" distB="0" distL="0" distR="0" wp14:anchorId="2223DB5A" wp14:editId="2E2395DB">
             <wp:extent cx="5943600" cy="1442085"/>
@@ -891,6 +894,9 @@
         </mc:AlternateContent>
       </w:r>
       <w:r>
+        <w:rPr>
+          <w:noProof/>
+        </w:rPr>
         <w:drawing>
           <wp:inline distT="0" distB="0" distL="0" distR="0" wp14:anchorId="43020AE6" wp14:editId="336D7996">
             <wp:extent cx="5943600" cy="803275"/>
@@ -984,6 +990,9 @@
         </mc:AlternateContent>
       </w:r>
       <w:r>
+        <w:rPr>
+          <w:noProof/>
+        </w:rPr>
         <w:drawing>
           <wp:inline distT="0" distB="0" distL="0" distR="0" wp14:anchorId="2DFCDEA5" wp14:editId="5AEE4B8C">
             <wp:extent cx="5943600" cy="748665"/>
@@ -1572,6 +1581,9 @@
     </w:p>
     <w:p>
       <w:r>
+        <w:rPr>
+          <w:noProof/>
+        </w:rPr>
         <w:drawing>
           <wp:inline distT="0" distB="0" distL="0" distR="0" wp14:anchorId="6B2AA04F" wp14:editId="4C9128AA">
             <wp:extent cx="5943600" cy="2085340"/>
@@ -1611,6 +1623,9 @@
     </w:p>
     <w:p>
       <w:r>
+        <w:rPr>
+          <w:noProof/>
+        </w:rPr>
         <w:drawing>
           <wp:inline distT="0" distB="0" distL="0" distR="0" wp14:anchorId="4812C5CE" wp14:editId="14C1B6DC">
             <wp:extent cx="5943600" cy="913130"/>
@@ -1681,6 +1696,7 @@
       </w:pPr>
       <w:r>
         <w:rPr>
+          <w:noProof/>
           <w:szCs w:val="28"/>
         </w:rPr>
         <w:lastRenderedPageBreak/>
@@ -1754,6 +1770,7 @@
       </w:pPr>
       <w:r>
         <w:rPr>
+          <w:noProof/>
           <w:szCs w:val="28"/>
         </w:rPr>
         <w:drawing>
@@ -1799,6 +1816,9 @@
         <w:spacing w:after="0"/>
       </w:pPr>
       <w:r>
+        <w:rPr>
+          <w:noProof/>
+        </w:rPr>
         <w:drawing>
           <wp:inline distT="0" distB="0" distL="0" distR="0" wp14:anchorId="72C0CA45" wp14:editId="691CB5F9">
             <wp:extent cx="4386295" cy="3543326"/>
@@ -1835,9 +1855,8 @@
           </wp:inline>
         </w:drawing>
       </w:r>
-      <w:r>
-        <w:t>Step 6</w:t>
-      </w:r>
+      <w:bookmarkStart w:id="0" w:name="_GoBack"/>
+      <w:bookmarkEnd w:id="0"/>
     </w:p>
     <w:p>
       <w:pPr>
@@ -1873,6 +1892,7 @@
       </w:pPr>
       <w:r>
         <w:rPr>
+          <w:noProof/>
           <w:szCs w:val="28"/>
         </w:rPr>
         <w:drawing>
@@ -1945,6 +1965,7 @@
       </w:pPr>
       <w:r>
         <w:rPr>
+          <w:noProof/>
           <w:szCs w:val="28"/>
         </w:rPr>
         <w:drawing>
@@ -1994,6 +2015,7 @@
       </w:pPr>
       <w:r>
         <w:rPr>
+          <w:noProof/>
           <w:szCs w:val="28"/>
         </w:rPr>
         <w:drawing>
@@ -2082,6 +2104,7 @@
       </w:pPr>
       <w:r>
         <w:rPr>
+          <w:noProof/>
           <w:szCs w:val="28"/>
         </w:rPr>
         <w:drawing>
@@ -2141,19 +2164,7 @@
         <w:rPr>
           <w:szCs w:val="28"/>
         </w:rPr>
-        <w:t>Create Jupyter Notebook in SageMaker/ Google Colab</w:t>
-      </w:r>
-      <w:r>
-        <w:rPr>
-          <w:szCs w:val="28"/>
-        </w:rPr>
-        <w:t xml:space="preserve">. </w:t>
-      </w:r>
-      <w:r>
-        <w:rPr>
-          <w:szCs w:val="28"/>
-        </w:rPr>
-        <w:t>Perform basic math operations in the notebook</w:t>
+        <w:t>Create Jupyter Notebook in SageMaker/ Google Colab. Perform basic math operations in the notebook</w:t>
       </w:r>
     </w:p>
     <w:p>
@@ -2166,6 +2177,7 @@
       </w:pPr>
       <w:r>
         <w:rPr>
+          <w:noProof/>
           <w:szCs w:val="28"/>
         </w:rPr>
         <w:drawing>
@@ -2238,6 +2250,7 @@
       </w:pPr>
       <w:r>
         <w:rPr>
+          <w:noProof/>
           <w:szCs w:val="28"/>
         </w:rPr>
         <w:drawing>
@@ -2287,6 +2300,7 @@
       </w:pPr>
       <w:r>
         <w:rPr>
+          <w:noProof/>
           <w:szCs w:val="28"/>
         </w:rPr>
         <w:lastRenderedPageBreak/>
@@ -2337,6 +2351,7 @@
       </w:pPr>
       <w:r>
         <w:rPr>
+          <w:noProof/>
           <w:szCs w:val="28"/>
         </w:rPr>
         <w:drawing>
@@ -2375,8 +2390,6 @@
           </wp:inline>
         </w:drawing>
       </w:r>
-      <w:bookmarkStart w:id="0" w:name="_GoBack"/>
-      <w:bookmarkEnd w:id="0"/>
     </w:p>
     <w:p>
       <w:pPr>
@@ -2396,19 +2409,7 @@
           <w:rPr>
             <w:rStyle w:val="Hyperlink"/>
           </w:rPr>
-          <w:t>https://githu</w:t>
-        </w:r>
-        <w:r>
-          <w:rPr>
-            <w:rStyle w:val="Hyperlink"/>
-          </w:rPr>
-          <w:t>b</w:t>
-        </w:r>
-        <w:r>
-          <w:rPr>
-            <w:rStyle w:val="Hyperlink"/>
-          </w:rPr>
-          <w:t>.com/melissayee/AIDI2004/tree/master/LAB%20%232</w:t>
+          <w:t>https://github.com/melissayee/AIDI2004/tree/master/LAB%20%232</w:t>
         </w:r>
       </w:hyperlink>
     </w:p>

</xml_diff>